<commit_message>
add qrcodes to reports
</commit_message>
<xml_diff>
--- a/отчет_3курс.docx
+++ b/отчет_3курс.docx
@@ -158,7 +158,7 @@
               </wp:anchor>
             </w:drawing>
           </mc:Choice>
-          <mc:Fallback xmlns:sl="http://schemas.openxmlformats.org/schemaLibrary/2006/main" xmlns:a="http://schemas.openxmlformats.org/drawingml/2006/main" xmlns:pic="http://schemas.openxmlformats.org/drawingml/2006/picture" xmlns:c="http://schemas.openxmlformats.org/drawingml/2006/chart" xmlns:lc="http://schemas.openxmlformats.org/drawingml/2006/lockedCanvas" xmlns:dgm="http://schemas.openxmlformats.org/drawingml/2006/diagram">
+          <mc:Fallback xmlns:dgm="http://schemas.openxmlformats.org/drawingml/2006/diagram" xmlns:lc="http://schemas.openxmlformats.org/drawingml/2006/lockedCanvas" xmlns:c="http://schemas.openxmlformats.org/drawingml/2006/chart" xmlns:pic="http://schemas.openxmlformats.org/drawingml/2006/picture" xmlns:a="http://schemas.openxmlformats.org/drawingml/2006/main" xmlns:sl="http://schemas.openxmlformats.org/schemaLibrary/2006/main">
             <w:drawing>
               <wp:anchor allowOverlap="1" behindDoc="0" distB="4294967295" distT="4294967295" distL="114300" distR="114300" hidden="0" layoutInCell="1" locked="0" relativeHeight="0" simplePos="0">
                 <wp:simplePos x="0" y="0"/>
@@ -451,7 +451,43 @@
           <w:sz w:val="26"/>
           <w:szCs w:val="26"/>
         </w:rPr>
-        <w:t>Зав. кафедрой ИТиЭО д.п.н., проф.</w:t>
+        <w:t xml:space="preserve">Зав. кафедрой </w:t>
+      </w:r>
+      <w:proofErr w:type="spellStart"/>
+      <w:r>
+        <w:rPr>
+          <w:rFonts w:ascii="Times New Roman" w:eastAsia="Times New Roman" w:hAnsi="Times New Roman"/>
+          <w:sz w:val="26"/>
+          <w:szCs w:val="26"/>
+        </w:rPr>
+        <w:t>ИТиЭО</w:t>
+      </w:r>
+      <w:proofErr w:type="spellEnd"/>
+      <w:r>
+        <w:rPr>
+          <w:rFonts w:ascii="Times New Roman" w:eastAsia="Times New Roman" w:hAnsi="Times New Roman"/>
+          <w:sz w:val="26"/>
+          <w:szCs w:val="26"/>
+        </w:rPr>
+        <w:t xml:space="preserve"> </w:t>
+      </w:r>
+      <w:proofErr w:type="spellStart"/>
+      <w:r>
+        <w:rPr>
+          <w:rFonts w:ascii="Times New Roman" w:eastAsia="Times New Roman" w:hAnsi="Times New Roman"/>
+          <w:sz w:val="26"/>
+          <w:szCs w:val="26"/>
+        </w:rPr>
+        <w:t>д.п.н</w:t>
+      </w:r>
+      <w:proofErr w:type="spellEnd"/>
+      <w:r>
+        <w:rPr>
+          <w:rFonts w:ascii="Times New Roman" w:eastAsia="Times New Roman" w:hAnsi="Times New Roman"/>
+          <w:sz w:val="26"/>
+          <w:szCs w:val="26"/>
+        </w:rPr>
+        <w:t>., проф.</w:t>
       </w:r>
     </w:p>
     <w:p>
@@ -496,7 +532,21 @@
         <w:rPr>
           <w:rFonts w:ascii="Times New Roman" w:eastAsia="Times New Roman" w:hAnsi="Times New Roman"/>
         </w:rPr>
-        <w:t>(Власова Е.З.)</w:t>
+        <w:t xml:space="preserve">(Власова </w:t>
+      </w:r>
+      <w:proofErr w:type="gramStart"/>
+      <w:r>
+        <w:rPr>
+          <w:rFonts w:ascii="Times New Roman" w:eastAsia="Times New Roman" w:hAnsi="Times New Roman"/>
+        </w:rPr>
+        <w:t>Е.З.</w:t>
+      </w:r>
+      <w:proofErr w:type="gramEnd"/>
+      <w:r>
+        <w:rPr>
+          <w:rFonts w:ascii="Times New Roman" w:eastAsia="Times New Roman" w:hAnsi="Times New Roman"/>
+        </w:rPr>
+        <w:t>)</w:t>
       </w:r>
     </w:p>
     <w:p>
@@ -540,8 +590,18 @@
           <w:sz w:val="26"/>
           <w:szCs w:val="26"/>
         </w:rPr>
-        <w:t>кафедры ИТиЭО</w:t>
-      </w:r>
+        <w:t xml:space="preserve">кафедры </w:t>
+      </w:r>
+      <w:proofErr w:type="spellStart"/>
+      <w:r>
+        <w:rPr>
+          <w:rFonts w:ascii="Times New Roman" w:eastAsia="Times New Roman" w:hAnsi="Times New Roman"/>
+          <w:sz w:val="26"/>
+          <w:szCs w:val="26"/>
+        </w:rPr>
+        <w:t>ИТиЭО</w:t>
+      </w:r>
+      <w:proofErr w:type="spellEnd"/>
       <w:r>
         <w:rPr>
           <w:rFonts w:ascii="Times New Roman" w:eastAsia="Times New Roman" w:hAnsi="Times New Roman"/>
@@ -806,6 +866,8 @@
     </w:p>
     <w:p>
       <w:pPr>
+        <w:spacing w:after="0" w:line="240" w:lineRule="auto"/>
+        <w:jc w:val="both"/>
         <w:rPr>
           <w:rFonts w:ascii="Times New Roman" w:eastAsia="Times New Roman" w:hAnsi="Times New Roman"/>
           <w:b/>
@@ -821,25 +883,7 @@
           <w:sz w:val="24"/>
           <w:szCs w:val="24"/>
         </w:rPr>
-        <w:t>Задание 1.</w:t>
-      </w:r>
-      <w:r>
-        <w:rPr>
-          <w:rFonts w:ascii="Times New Roman" w:eastAsia="Times New Roman" w:hAnsi="Times New Roman"/>
-          <w:b/>
-          <w:sz w:val="24"/>
-          <w:szCs w:val="24"/>
-        </w:rPr>
-        <w:t>1</w:t>
-      </w:r>
-      <w:r>
-        <w:rPr>
-          <w:rFonts w:ascii="Times New Roman" w:eastAsia="Times New Roman" w:hAnsi="Times New Roman"/>
-          <w:b/>
-          <w:sz w:val="24"/>
-          <w:szCs w:val="24"/>
-        </w:rPr>
-        <w:t xml:space="preserve">. </w:t>
+        <w:t>Задание 1.1. О</w:t>
       </w:r>
       <w:r>
         <w:rPr>
@@ -849,132 +893,272 @@
           <w:sz w:val="24"/>
           <w:szCs w:val="24"/>
         </w:rPr>
-        <w:t>Знакомство с программным обеспечением, использующимся цб петроградского района</w:t>
-      </w:r>
-    </w:p>
-    <w:p>
-      <w:pPr>
-        <w:rPr>
-          <w:rFonts w:ascii="Times New Roman" w:hAnsi="Times New Roman"/>
-        </w:rPr>
-      </w:pPr>
-      <w:r>
-        <w:rPr>
-          <w:rFonts w:ascii="Times New Roman" w:hAnsi="Times New Roman"/>
-        </w:rPr>
-        <w:t>На основе материалов, опубликованных в примечаниях к заданию, инсталлировать необходимое ПО.  В отчете поэтапно продемонстрировать процесс установки (в виде набора скриншотов) с ключевыми моментами установки.</w:t>
-      </w:r>
-    </w:p>
-    <w:p>
-      <w:pPr>
-        <w:rPr>
-          <w:rFonts w:ascii="Times New Roman" w:hAnsi="Times New Roman"/>
-        </w:rPr>
-      </w:pPr>
-      <w:r>
-        <w:rPr>
-          <w:rFonts w:ascii="Times New Roman" w:hAnsi="Times New Roman"/>
-        </w:rPr>
-        <w:t xml:space="preserve">Примечание к заданию: </w:t>
-      </w:r>
-      <w:hyperlink r:id="rId9" w:history="1">
-        <w:r>
-          <w:rPr>
-            <w:rStyle w:val="a5"/>
-            <w:rFonts w:ascii="Times New Roman" w:hAnsi="Times New Roman"/>
-          </w:rPr>
-          <w:t>https://disk.yandex.ru/i/bHPfXyufLTK0og</w:t>
-        </w:r>
-      </w:hyperlink>
-    </w:p>
-    <w:p>
-      <w:pPr>
-        <w:pBdr>
-          <w:top w:val="nil"/>
-          <w:left w:val="nil"/>
-          <w:bottom w:val="nil"/>
-          <w:right w:val="nil"/>
-          <w:between w:val="nil"/>
-        </w:pBdr>
+        <w:t xml:space="preserve">знакомиться с программным обеспечением, использующимся ЦБ </w:t>
+      </w:r>
+      <w:proofErr w:type="gramStart"/>
+      <w:r>
+        <w:rPr>
+          <w:rFonts w:ascii="Times New Roman" w:eastAsia="Times New Roman" w:hAnsi="Times New Roman"/>
+          <w:b/>
+          <w:i/>
+          <w:sz w:val="24"/>
+          <w:szCs w:val="24"/>
+        </w:rPr>
+        <w:t>петроградского района</w:t>
+      </w:r>
+      <w:proofErr w:type="gramEnd"/>
+    </w:p>
+    <w:p>
+      <w:pPr>
         <w:spacing w:after="0" w:line="240" w:lineRule="auto"/>
-        <w:rPr>
-          <w:rFonts w:ascii="Times New Roman" w:eastAsia="Times New Roman" w:hAnsi="Times New Roman"/>
-          <w:color w:val="000000"/>
-          <w:sz w:val="24"/>
-          <w:szCs w:val="24"/>
-        </w:rPr>
-      </w:pPr>
-    </w:p>
-    <w:p>
-      <w:pPr>
-        <w:pBdr>
-          <w:top w:val="nil"/>
-          <w:left w:val="nil"/>
-          <w:bottom w:val="nil"/>
-          <w:right w:val="nil"/>
-          <w:between w:val="nil"/>
-        </w:pBdr>
+        <w:jc w:val="both"/>
+        <w:rPr>
+          <w:rFonts w:ascii="Times New Roman" w:eastAsia="Times New Roman" w:hAnsi="Times New Roman"/>
+          <w:bCs/>
+          <w:sz w:val="24"/>
+          <w:szCs w:val="24"/>
+          <w:lang w:val="en-US"/>
+        </w:rPr>
+      </w:pPr>
+      <w:r>
+        <w:rPr>
+          <w:rFonts w:ascii="Times New Roman" w:eastAsia="Times New Roman" w:hAnsi="Times New Roman"/>
+          <w:bCs/>
+          <w:sz w:val="24"/>
+          <w:szCs w:val="24"/>
+        </w:rPr>
+        <w:t>С ЦБ Петроградского района ознакомлен</w:t>
+      </w:r>
+    </w:p>
+    <w:p>
+      <w:pPr>
         <w:spacing w:after="0" w:line="240" w:lineRule="auto"/>
-        <w:rPr>
-          <w:rFonts w:ascii="Times New Roman" w:hAnsi="Times New Roman"/>
-        </w:rPr>
-      </w:pPr>
-      <w:r>
-        <w:rPr>
-          <w:rFonts w:ascii="Times New Roman" w:eastAsia="Times New Roman" w:hAnsi="Times New Roman"/>
-          <w:color w:val="000000"/>
-          <w:sz w:val="24"/>
-          <w:szCs w:val="24"/>
-        </w:rPr>
-        <w:t xml:space="preserve">Примечание: </w:t>
-      </w:r>
-      <w:r>
-        <w:rPr>
-          <w:rFonts w:ascii="Times New Roman" w:eastAsia="Times New Roman" w:hAnsi="Times New Roman"/>
-          <w:color w:val="000000"/>
-          <w:sz w:val="24"/>
-          <w:szCs w:val="24"/>
-        </w:rPr>
-        <w:t>Алгоритм установки (текстовый документ)</w:t>
-      </w:r>
-      <w:r>
-        <w:rPr>
-          <w:rFonts w:ascii="Times New Roman" w:hAnsi="Times New Roman"/>
-        </w:rPr>
-        <w:t xml:space="preserve"> </w:t>
-      </w:r>
-    </w:p>
-    <w:p>
-      <w:pPr>
-        <w:pBdr>
-          <w:top w:val="nil"/>
-          <w:left w:val="nil"/>
-          <w:bottom w:val="nil"/>
-          <w:right w:val="nil"/>
-          <w:between w:val="nil"/>
-        </w:pBdr>
+        <w:jc w:val="both"/>
+        <w:rPr>
+          <w:rFonts w:ascii="Times New Roman" w:eastAsia="Times New Roman" w:hAnsi="Times New Roman"/>
+          <w:bCs/>
+          <w:sz w:val="24"/>
+          <w:szCs w:val="24"/>
+          <w:lang w:val="en-US"/>
+        </w:rPr>
+      </w:pPr>
+    </w:p>
+    <w:p>
+      <w:pPr>
         <w:spacing w:after="0" w:line="240" w:lineRule="auto"/>
-        <w:rPr>
-          <w:rFonts w:ascii="Times New Roman" w:eastAsia="Times" w:hAnsi="Times New Roman"/>
-          <w:color w:val="000000"/>
-          <w:sz w:val="20"/>
-          <w:szCs w:val="20"/>
-        </w:rPr>
-      </w:pPr>
-      <w:r>
-        <w:rPr>
-          <w:rFonts w:ascii="Times New Roman" w:eastAsia="Times New Roman" w:hAnsi="Times New Roman"/>
+        <w:jc w:val="both"/>
+        <w:rPr>
+          <w:rFonts w:ascii="Times New Roman" w:eastAsia="Times New Roman" w:hAnsi="Times New Roman"/>
+          <w:b/>
+          <w:sz w:val="24"/>
+          <w:szCs w:val="24"/>
+        </w:rPr>
+      </w:pPr>
+    </w:p>
+    <w:p>
+      <w:pPr>
+        <w:spacing w:after="0" w:line="240" w:lineRule="auto"/>
+        <w:jc w:val="both"/>
+        <w:rPr>
+          <w:rFonts w:ascii="Times New Roman" w:eastAsia="Times New Roman" w:hAnsi="Times New Roman"/>
+          <w:b/>
           <w:i/>
-          <w:color w:val="000000"/>
-          <w:sz w:val="24"/>
-          <w:szCs w:val="24"/>
-        </w:rPr>
-        <w:t>QR-код задания (на GIT-репозиторий):</w:t>
-      </w:r>
+          <w:sz w:val="24"/>
+          <w:szCs w:val="24"/>
+        </w:rPr>
+      </w:pPr>
+      <w:r>
+        <w:rPr>
+          <w:rFonts w:ascii="Times New Roman" w:eastAsia="Times New Roman" w:hAnsi="Times New Roman"/>
+          <w:b/>
+          <w:sz w:val="24"/>
+          <w:szCs w:val="24"/>
+        </w:rPr>
+        <w:t xml:space="preserve">Задание 1.2. </w:t>
+      </w:r>
+      <w:r>
+        <w:rPr>
+          <w:rFonts w:ascii="Times New Roman" w:eastAsia="Times New Roman" w:hAnsi="Times New Roman"/>
+          <w:b/>
+          <w:i/>
+          <w:sz w:val="24"/>
+          <w:szCs w:val="24"/>
+        </w:rPr>
+        <w:t xml:space="preserve">Изучить и исследовать устройства использующихся сервисов в ЦБ </w:t>
+      </w:r>
+      <w:proofErr w:type="gramStart"/>
+      <w:r>
+        <w:rPr>
+          <w:rFonts w:ascii="Times New Roman" w:eastAsia="Times New Roman" w:hAnsi="Times New Roman"/>
+          <w:b/>
+          <w:i/>
+          <w:sz w:val="24"/>
+          <w:szCs w:val="24"/>
+        </w:rPr>
+        <w:t>петроградского района</w:t>
+      </w:r>
+      <w:proofErr w:type="gramEnd"/>
     </w:p>
     <w:p>
       <w:pPr>
         <w:spacing w:after="0" w:line="240" w:lineRule="auto"/>
+        <w:jc w:val="both"/>
+        <w:rPr>
+          <w:rFonts w:ascii="Times New Roman" w:eastAsia="Times New Roman" w:hAnsi="Times New Roman"/>
+          <w:b/>
+          <w:sz w:val="24"/>
+          <w:szCs w:val="24"/>
+        </w:rPr>
+      </w:pPr>
+    </w:p>
+    <w:p>
+      <w:pPr>
+        <w:spacing w:after="0" w:line="240" w:lineRule="auto"/>
+        <w:jc w:val="both"/>
+        <w:rPr>
+          <w:rFonts w:ascii="Times New Roman" w:eastAsia="Times New Roman" w:hAnsi="Times New Roman"/>
+          <w:bCs/>
+          <w:sz w:val="24"/>
+          <w:szCs w:val="24"/>
+          <w:lang w:val="en-US"/>
+        </w:rPr>
+      </w:pPr>
+      <w:r>
+        <w:rPr>
+          <w:rFonts w:ascii="Times New Roman" w:eastAsia="Times New Roman" w:hAnsi="Times New Roman"/>
+          <w:bCs/>
+          <w:sz w:val="24"/>
+          <w:szCs w:val="24"/>
+        </w:rPr>
+        <w:t>В результате одной из первых конференций мне были представлены такие сервисы ЦБ Петроградского района, как “Жизнь Замечательных Людей”, “Календарь Памятных Дат”, “Интерактивная карта России” и “Книга Отзывов”.</w:t>
+      </w:r>
+    </w:p>
+    <w:p>
+      <w:pPr>
+        <w:spacing w:after="0" w:line="240" w:lineRule="auto"/>
+        <w:jc w:val="both"/>
+        <w:rPr>
+          <w:rFonts w:ascii="Times New Roman" w:eastAsia="Times New Roman" w:hAnsi="Times New Roman"/>
+          <w:bCs/>
+          <w:sz w:val="24"/>
+          <w:szCs w:val="24"/>
+          <w:lang w:val="en-US"/>
+        </w:rPr>
+      </w:pPr>
+    </w:p>
+    <w:p>
+      <w:pPr>
+        <w:spacing w:after="0" w:line="240" w:lineRule="auto"/>
+        <w:jc w:val="both"/>
+        <w:rPr>
+          <w:rFonts w:ascii="Times New Roman" w:eastAsia="Times New Roman" w:hAnsi="Times New Roman"/>
+          <w:b/>
+          <w:sz w:val="24"/>
+          <w:szCs w:val="24"/>
+        </w:rPr>
+      </w:pPr>
+    </w:p>
+    <w:p>
+      <w:pPr>
+        <w:spacing w:after="0" w:line="240" w:lineRule="auto"/>
+        <w:jc w:val="both"/>
+        <w:rPr>
+          <w:rFonts w:ascii="Times New Roman" w:eastAsia="Times New Roman" w:hAnsi="Times New Roman"/>
+          <w:b/>
+          <w:i/>
+          <w:sz w:val="24"/>
+          <w:szCs w:val="24"/>
+        </w:rPr>
+      </w:pPr>
+      <w:r>
+        <w:rPr>
+          <w:rFonts w:ascii="Times New Roman" w:eastAsia="Times New Roman" w:hAnsi="Times New Roman"/>
+          <w:b/>
+          <w:sz w:val="24"/>
+          <w:szCs w:val="24"/>
+        </w:rPr>
+        <w:t xml:space="preserve">Задание 1.3.  </w:t>
+      </w:r>
+      <w:r>
+        <w:rPr>
+          <w:rFonts w:ascii="Times New Roman" w:eastAsia="Times New Roman" w:hAnsi="Times New Roman"/>
+          <w:b/>
+          <w:i/>
+          <w:sz w:val="24"/>
+          <w:szCs w:val="24"/>
+        </w:rPr>
+        <w:t xml:space="preserve">Освоить среду управления задачами </w:t>
+      </w:r>
+      <w:proofErr w:type="spellStart"/>
+      <w:r>
+        <w:rPr>
+          <w:rFonts w:ascii="Times New Roman" w:eastAsia="Times New Roman" w:hAnsi="Times New Roman"/>
+          <w:b/>
+          <w:i/>
+          <w:sz w:val="24"/>
+          <w:szCs w:val="24"/>
+        </w:rPr>
+        <w:t>Yougile</w:t>
+      </w:r>
+      <w:proofErr w:type="spellEnd"/>
+    </w:p>
+    <w:p>
+      <w:pPr>
+        <w:spacing w:after="0" w:line="240" w:lineRule="auto"/>
+        <w:jc w:val="both"/>
+        <w:rPr>
+          <w:rFonts w:ascii="Times New Roman" w:eastAsia="Times New Roman" w:hAnsi="Times New Roman"/>
+          <w:bCs/>
+          <w:sz w:val="24"/>
+          <w:szCs w:val="24"/>
+        </w:rPr>
+      </w:pPr>
+      <w:r>
+        <w:rPr>
+          <w:rFonts w:ascii="Times New Roman" w:eastAsia="Times New Roman" w:hAnsi="Times New Roman"/>
+          <w:bCs/>
+          <w:sz w:val="24"/>
+          <w:szCs w:val="24"/>
+        </w:rPr>
+        <w:t xml:space="preserve">В результате выполнения задания мною был создан аккаунт в среде управления </w:t>
+      </w:r>
+      <w:proofErr w:type="spellStart"/>
+      <w:r>
+        <w:rPr>
+          <w:rFonts w:ascii="Times New Roman" w:eastAsia="Times New Roman" w:hAnsi="Times New Roman"/>
+          <w:bCs/>
+          <w:sz w:val="24"/>
+          <w:szCs w:val="24"/>
+        </w:rPr>
+        <w:t>Yougile</w:t>
+      </w:r>
+      <w:proofErr w:type="spellEnd"/>
+      <w:r>
+        <w:rPr>
+          <w:rFonts w:ascii="Times New Roman" w:eastAsia="Times New Roman" w:hAnsi="Times New Roman"/>
+          <w:bCs/>
+          <w:sz w:val="24"/>
+          <w:szCs w:val="24"/>
+        </w:rPr>
+        <w:t>, который впоследствии был добавлен в проект “Календарь памятных дат”. По ходу практики мною были назначены статусы “В работе”, а затем “В проверке” для задачи по импорту данных.</w:t>
+      </w:r>
+    </w:p>
+    <w:p>
+      <w:pPr>
+        <w:spacing w:after="0" w:line="240" w:lineRule="auto"/>
+        <w:jc w:val="both"/>
+        <w:rPr>
+          <w:rFonts w:ascii="Times New Roman" w:eastAsia="Times New Roman" w:hAnsi="Times New Roman"/>
+          <w:b/>
+          <w:sz w:val="24"/>
+          <w:szCs w:val="24"/>
+        </w:rPr>
+      </w:pPr>
+    </w:p>
+    <w:p>
+      <w:pPr>
+        <w:spacing w:after="0" w:line="240" w:lineRule="auto"/>
+        <w:jc w:val="both"/>
         <w:rPr>
           <w:rFonts w:ascii="Times New Roman" w:eastAsia="Times" w:hAnsi="Times New Roman"/>
           <w:sz w:val="20"/>
@@ -988,119 +1172,14 @@
         <w:jc w:val="both"/>
         <w:rPr>
           <w:rFonts w:ascii="Times New Roman" w:eastAsia="Times New Roman" w:hAnsi="Times New Roman"/>
-          <w:b/>
-          <w:i/>
-          <w:color w:val="000000"/>
-          <w:sz w:val="24"/>
-          <w:szCs w:val="24"/>
-        </w:rPr>
-      </w:pPr>
-      <w:r>
-        <w:rPr>
-          <w:rFonts w:ascii="Times New Roman" w:eastAsia="Times New Roman" w:hAnsi="Times New Roman"/>
-          <w:b/>
-          <w:color w:val="000000"/>
-          <w:sz w:val="24"/>
-          <w:szCs w:val="24"/>
-        </w:rPr>
-        <w:t>Задание 1.</w:t>
-      </w:r>
-      <w:r>
-        <w:rPr>
-          <w:rFonts w:ascii="Times New Roman" w:eastAsia="Times New Roman" w:hAnsi="Times New Roman"/>
-          <w:b/>
-          <w:color w:val="000000"/>
-          <w:sz w:val="24"/>
-          <w:szCs w:val="24"/>
-        </w:rPr>
-        <w:t>2</w:t>
-      </w:r>
-      <w:r>
-        <w:rPr>
-          <w:rFonts w:ascii="Times New Roman" w:eastAsia="Times New Roman" w:hAnsi="Times New Roman"/>
-          <w:b/>
-          <w:color w:val="000000"/>
-          <w:sz w:val="24"/>
-          <w:szCs w:val="24"/>
-        </w:rPr>
-        <w:t>.</w:t>
-      </w:r>
-      <w:r>
-        <w:rPr>
-          <w:rFonts w:ascii="Times New Roman" w:eastAsia="Times New Roman" w:hAnsi="Times New Roman"/>
-          <w:b/>
-          <w:color w:val="000000"/>
-          <w:sz w:val="24"/>
-          <w:szCs w:val="24"/>
-        </w:rPr>
-        <w:t xml:space="preserve"> </w:t>
-      </w:r>
-      <w:r>
-        <w:rPr>
-          <w:rFonts w:ascii="Times New Roman" w:eastAsia="Times New Roman" w:hAnsi="Times New Roman"/>
-          <w:b/>
-          <w:i/>
-          <w:color w:val="000000"/>
-          <w:sz w:val="24"/>
-          <w:szCs w:val="24"/>
-        </w:rPr>
-        <w:t>Ознакомиться с использованием информационных сетей для решения задач структурного подразделения. Наличие локальных вычислительных сетей и задачи, решаемые с их помощью. Связь с глобальными сетями (Internet).</w:t>
-      </w:r>
-    </w:p>
-    <w:p>
-      <w:pPr>
-        <w:spacing w:after="0" w:line="240" w:lineRule="auto"/>
-        <w:jc w:val="both"/>
-        <w:rPr>
-          <w:rFonts w:ascii="Times New Roman" w:eastAsia="Times New Roman" w:hAnsi="Times New Roman"/>
-          <w:b/>
-          <w:color w:val="000000"/>
-          <w:sz w:val="24"/>
-          <w:szCs w:val="24"/>
-        </w:rPr>
-      </w:pPr>
-    </w:p>
-    <w:p>
-      <w:pPr>
-        <w:pBdr>
-          <w:top w:val="nil"/>
-          <w:left w:val="nil"/>
-          <w:bottom w:val="nil"/>
-          <w:right w:val="nil"/>
-          <w:between w:val="nil"/>
-        </w:pBdr>
-        <w:spacing w:after="0"/>
-        <w:jc w:val="both"/>
-        <w:rPr>
-          <w:rFonts w:ascii="Times New Roman" w:eastAsia="Times New Roman" w:hAnsi="Times New Roman"/>
-          <w:color w:val="000000"/>
-          <w:sz w:val="24"/>
-          <w:szCs w:val="24"/>
-        </w:rPr>
-      </w:pPr>
-      <w:r>
-        <w:rPr>
-          <w:rFonts w:ascii="Times New Roman" w:eastAsia="Times New Roman" w:hAnsi="Times New Roman"/>
-          <w:color w:val="000000"/>
-          <w:sz w:val="24"/>
-          <w:szCs w:val="24"/>
-        </w:rPr>
-        <w:t xml:space="preserve">Примечание: Текстовый </w:t>
-      </w:r>
-      <w:r>
-        <w:rPr>
-          <w:rFonts w:ascii="Times New Roman" w:eastAsia="Times New Roman" w:hAnsi="Times New Roman"/>
-          <w:color w:val="000000"/>
-          <w:sz w:val="24"/>
-          <w:szCs w:val="24"/>
-        </w:rPr>
-        <w:t>документ с описанием задач, топологии сети, основных технических характеристик, технических устройств</w:t>
-      </w:r>
-    </w:p>
-    <w:p>
-      <w:pPr>
-        <w:spacing w:after="0" w:line="240" w:lineRule="auto"/>
-        <w:jc w:val="both"/>
+          <w:color w:val="000000"/>
+          <w:sz w:val="24"/>
+          <w:szCs w:val="24"/>
+        </w:rPr>
+      </w:pPr>
+    </w:p>
+    <w:p>
+      <w:pPr>
         <w:rPr>
           <w:rFonts w:ascii="Times New Roman" w:eastAsia="Times" w:hAnsi="Times New Roman"/>
           <w:sz w:val="20"/>
@@ -1109,183 +1188,10 @@
       </w:pPr>
       <w:r>
         <w:rPr>
-          <w:rFonts w:ascii="Times New Roman" w:eastAsia="Times New Roman" w:hAnsi="Times New Roman"/>
-          <w:i/>
-          <w:sz w:val="24"/>
-          <w:szCs w:val="24"/>
-        </w:rPr>
-        <w:t>QR-код задания (на GIT-репозиторий):</w:t>
-      </w:r>
-    </w:p>
-    <w:p>
-      <w:pPr>
-        <w:spacing w:after="0" w:line="240" w:lineRule="auto"/>
-        <w:jc w:val="both"/>
-        <w:rPr>
-          <w:rFonts w:ascii="Times New Roman" w:eastAsia="Times New Roman" w:hAnsi="Times New Roman"/>
-          <w:color w:val="000000"/>
-          <w:sz w:val="24"/>
-          <w:szCs w:val="24"/>
-        </w:rPr>
-      </w:pPr>
-    </w:p>
-    <w:p>
-      <w:pPr>
-        <w:jc w:val="both"/>
-        <w:rPr>
-          <w:rFonts w:ascii="Times New Roman" w:eastAsia="Times New Roman" w:hAnsi="Times New Roman"/>
-          <w:b/>
-          <w:i/>
-          <w:color w:val="000000"/>
-          <w:sz w:val="24"/>
-          <w:szCs w:val="24"/>
-        </w:rPr>
-      </w:pPr>
-      <w:r>
-        <w:rPr>
-          <w:rFonts w:ascii="Times New Roman" w:eastAsia="Times New Roman" w:hAnsi="Times New Roman"/>
-          <w:b/>
-          <w:color w:val="000000"/>
-          <w:sz w:val="24"/>
-          <w:szCs w:val="24"/>
-        </w:rPr>
-        <w:t>Задание 1.</w:t>
-      </w:r>
-      <w:r>
-        <w:rPr>
-          <w:rFonts w:ascii="Times New Roman" w:eastAsia="Times New Roman" w:hAnsi="Times New Roman"/>
-          <w:b/>
-          <w:color w:val="000000"/>
-          <w:sz w:val="24"/>
-          <w:szCs w:val="24"/>
-        </w:rPr>
-        <w:t>3</w:t>
-      </w:r>
-      <w:r>
-        <w:rPr>
-          <w:rFonts w:ascii="Times New Roman" w:eastAsia="Times New Roman" w:hAnsi="Times New Roman"/>
-          <w:b/>
-          <w:color w:val="000000"/>
-          <w:sz w:val="24"/>
-          <w:szCs w:val="24"/>
-        </w:rPr>
-        <w:t>.</w:t>
-      </w:r>
-      <w:r>
-        <w:rPr>
-          <w:rFonts w:ascii="Times New Roman" w:hAnsi="Times New Roman"/>
-        </w:rPr>
-        <w:t xml:space="preserve">  </w:t>
-      </w:r>
-      <w:r>
-        <w:rPr>
-          <w:rFonts w:ascii="Times New Roman" w:eastAsia="Times New Roman" w:hAnsi="Times New Roman"/>
-          <w:b/>
-          <w:i/>
-          <w:color w:val="000000"/>
-          <w:sz w:val="24"/>
-          <w:szCs w:val="24"/>
-        </w:rPr>
-        <w:t xml:space="preserve">Изучить и проанализировать аппаратное, программное и информационное обеспечение сайта кафедры. Составить список используемого программного обеспечения, задействованных технологий. </w:t>
-      </w:r>
-    </w:p>
-    <w:p>
-      <w:pPr>
-        <w:pBdr>
-          <w:top w:val="nil"/>
-          <w:left w:val="nil"/>
-          <w:bottom w:val="nil"/>
-          <w:right w:val="nil"/>
-          <w:between w:val="nil"/>
-        </w:pBdr>
-        <w:tabs>
-          <w:tab w:val="left" w:pos="-15"/>
-        </w:tabs>
-        <w:spacing w:after="0"/>
-        <w:jc w:val="both"/>
-        <w:rPr>
-          <w:rFonts w:ascii="Times New Roman" w:eastAsia="Times New Roman" w:hAnsi="Times New Roman"/>
-          <w:color w:val="000000"/>
-          <w:sz w:val="24"/>
-          <w:szCs w:val="24"/>
-        </w:rPr>
-      </w:pPr>
-      <w:r>
-        <w:rPr>
-          <w:rFonts w:ascii="Times New Roman" w:eastAsia="Times New Roman" w:hAnsi="Times New Roman"/>
-          <w:color w:val="000000"/>
-          <w:sz w:val="24"/>
-          <w:szCs w:val="24"/>
-        </w:rPr>
-        <w:t xml:space="preserve">Примечание: </w:t>
-      </w:r>
-      <w:r>
-        <w:rPr>
-          <w:rFonts w:ascii="Times New Roman" w:eastAsia="Times New Roman" w:hAnsi="Times New Roman"/>
-          <w:color w:val="000000"/>
-          <w:sz w:val="24"/>
-          <w:szCs w:val="24"/>
-        </w:rPr>
-        <w:t>Текстовый документ с  подборкой расширений и тем оформления с комментариями</w:t>
-      </w:r>
-    </w:p>
-    <w:p>
-      <w:pPr>
-        <w:spacing w:after="0" w:line="240" w:lineRule="auto"/>
-        <w:jc w:val="both"/>
-        <w:rPr>
           <w:rFonts w:ascii="Times New Roman" w:eastAsia="Times" w:hAnsi="Times New Roman"/>
           <w:sz w:val="20"/>
           <w:szCs w:val="20"/>
         </w:rPr>
-      </w:pPr>
-      <w:r>
-        <w:rPr>
-          <w:rFonts w:ascii="Times New Roman" w:eastAsia="Times New Roman" w:hAnsi="Times New Roman"/>
-          <w:i/>
-          <w:sz w:val="24"/>
-          <w:szCs w:val="24"/>
-        </w:rPr>
-        <w:t>QR-код задания (на GIT-репозиторий):</w:t>
-      </w:r>
-    </w:p>
-    <w:p>
-      <w:pPr>
-        <w:spacing w:after="0" w:line="240" w:lineRule="auto"/>
-        <w:jc w:val="both"/>
-        <w:rPr>
-          <w:rFonts w:ascii="Times New Roman" w:eastAsia="Times" w:hAnsi="Times New Roman"/>
-          <w:sz w:val="20"/>
-          <w:szCs w:val="20"/>
-        </w:rPr>
-      </w:pPr>
-    </w:p>
-    <w:p>
-      <w:pPr>
-        <w:spacing w:after="0" w:line="240" w:lineRule="auto"/>
-        <w:jc w:val="both"/>
-        <w:rPr>
-          <w:rFonts w:ascii="Times New Roman" w:eastAsia="Times New Roman" w:hAnsi="Times New Roman"/>
-          <w:color w:val="000000"/>
-          <w:sz w:val="24"/>
-          <w:szCs w:val="24"/>
-        </w:rPr>
-      </w:pPr>
-    </w:p>
-    <w:p>
-      <w:pPr>
-        <w:rPr>
-          <w:rFonts w:ascii="Times New Roman" w:eastAsia="Times" w:hAnsi="Times New Roman"/>
-          <w:sz w:val="20"/>
-          <w:szCs w:val="20"/>
-        </w:rPr>
-      </w:pPr>
-      <w:r>
-        <w:rPr>
-          <w:rFonts w:ascii="Times New Roman" w:eastAsia="Times" w:hAnsi="Times New Roman"/>
-          <w:sz w:val="20"/>
-          <w:szCs w:val="20"/>
-        </w:rPr>
         <w:br w:type="page"/>
       </w:r>
     </w:p>
@@ -1371,116 +1277,10 @@
           <w:sz w:val="28"/>
           <w:szCs w:val="28"/>
         </w:rPr>
-        <w:t>Задание 2.1. Создание контейнера Docker для карты России (БКГ)</w:t>
-      </w:r>
-    </w:p>
-    <w:p>
-      <w:pPr>
-        <w:rPr>
-          <w:rFonts w:ascii="Times New Roman" w:eastAsia="Times New Roman" w:hAnsi="Times New Roman"/>
-          <w:bCs/>
-          <w:color w:val="000000"/>
-          <w:sz w:val="24"/>
-          <w:szCs w:val="24"/>
-        </w:rPr>
-      </w:pPr>
-      <w:r>
-        <w:rPr>
-          <w:rFonts w:ascii="Times New Roman" w:eastAsia="Times New Roman" w:hAnsi="Times New Roman"/>
-          <w:bCs/>
-          <w:color w:val="000000"/>
-          <w:sz w:val="24"/>
-          <w:szCs w:val="24"/>
-        </w:rPr>
-        <w:t xml:space="preserve">Интерактивная карта России (БКГ) представляет собой </w:t>
-      </w:r>
-      <w:r>
-        <w:rPr>
-          <w:rFonts w:ascii="Times New Roman" w:eastAsia="Times New Roman" w:hAnsi="Times New Roman"/>
-          <w:bCs/>
-          <w:color w:val="000000"/>
-          <w:sz w:val="24"/>
-          <w:szCs w:val="24"/>
-          <w:lang w:val="en-US"/>
-        </w:rPr>
-        <w:t>node</w:t>
-      </w:r>
-      <w:r>
-        <w:rPr>
-          <w:rFonts w:ascii="Times New Roman" w:eastAsia="Times New Roman" w:hAnsi="Times New Roman"/>
-          <w:bCs/>
-          <w:color w:val="000000"/>
-          <w:sz w:val="24"/>
-          <w:szCs w:val="24"/>
-        </w:rPr>
-        <w:t xml:space="preserve"> </w:t>
-      </w:r>
-      <w:r>
-        <w:rPr>
-          <w:rFonts w:ascii="Times New Roman" w:eastAsia="Times New Roman" w:hAnsi="Times New Roman"/>
-          <w:bCs/>
-          <w:color w:val="000000"/>
-          <w:sz w:val="24"/>
-          <w:szCs w:val="24"/>
-          <w:lang w:val="en-US"/>
-        </w:rPr>
-        <w:t>js</w:t>
-      </w:r>
-      <w:r>
-        <w:rPr>
-          <w:rFonts w:ascii="Times New Roman" w:eastAsia="Times New Roman" w:hAnsi="Times New Roman"/>
-          <w:bCs/>
-          <w:color w:val="000000"/>
-          <w:sz w:val="24"/>
-          <w:szCs w:val="24"/>
-        </w:rPr>
-        <w:t xml:space="preserve"> приложение. Использующее библиотеку </w:t>
-      </w:r>
-      <w:r>
-        <w:rPr>
-          <w:rFonts w:ascii="Times New Roman" w:eastAsia="Times New Roman" w:hAnsi="Times New Roman"/>
-          <w:bCs/>
-          <w:color w:val="000000"/>
-          <w:sz w:val="24"/>
-          <w:szCs w:val="24"/>
-          <w:lang w:val="en-US"/>
-        </w:rPr>
-        <w:t>express</w:t>
-      </w:r>
-      <w:r>
-        <w:rPr>
-          <w:rFonts w:ascii="Times New Roman" w:eastAsia="Times New Roman" w:hAnsi="Times New Roman"/>
-          <w:bCs/>
-          <w:color w:val="000000"/>
-          <w:sz w:val="24"/>
-          <w:szCs w:val="24"/>
-        </w:rPr>
-        <w:t xml:space="preserve"> как основу серверной части. Необходимо создать </w:t>
-      </w:r>
-      <w:r>
-        <w:rPr>
-          <w:rFonts w:ascii="Times New Roman" w:eastAsia="Times New Roman" w:hAnsi="Times New Roman"/>
-          <w:bCs/>
-          <w:color w:val="000000"/>
-          <w:sz w:val="24"/>
-          <w:szCs w:val="24"/>
-          <w:lang w:val="en-US"/>
-        </w:rPr>
-        <w:t>Docker</w:t>
-      </w:r>
-      <w:r>
-        <w:rPr>
-          <w:rFonts w:ascii="Times New Roman" w:eastAsia="Times New Roman" w:hAnsi="Times New Roman"/>
-          <w:bCs/>
-          <w:color w:val="000000"/>
-          <w:sz w:val="24"/>
-          <w:szCs w:val="24"/>
-        </w:rPr>
-        <w:t xml:space="preserve"> контейнер. </w:t>
-      </w:r>
-    </w:p>
-    <w:p>
-      <w:pPr>
+        <w:t xml:space="preserve">Задание 2.1. Создание контейнера </w:t>
+      </w:r>
+      <w:proofErr w:type="spellStart"/>
+      <w:r>
         <w:rPr>
           <w:rFonts w:ascii="Times New Roman" w:eastAsia="Times New Roman" w:hAnsi="Times New Roman"/>
           <w:b/>
@@ -1488,7 +1288,9 @@
           <w:sz w:val="28"/>
           <w:szCs w:val="28"/>
         </w:rPr>
-      </w:pPr>
+        <w:t>Docker</w:t>
+      </w:r>
+      <w:proofErr w:type="spellEnd"/>
       <w:r>
         <w:rPr>
           <w:rFonts w:ascii="Times New Roman" w:eastAsia="Times New Roman" w:hAnsi="Times New Roman"/>
@@ -1497,9 +1299,198 @@
           <w:sz w:val="28"/>
           <w:szCs w:val="28"/>
         </w:rPr>
-        <w:t>Задание 2.</w:t>
-      </w:r>
-      <w:r>
+        <w:t xml:space="preserve"> для карты России (БКГ)</w:t>
+      </w:r>
+    </w:p>
+    <w:p>
+      <w:pPr>
+        <w:rPr>
+          <w:rFonts w:ascii="Times New Roman" w:eastAsia="Times New Roman" w:hAnsi="Times New Roman"/>
+          <w:bCs/>
+          <w:color w:val="000000"/>
+          <w:sz w:val="24"/>
+          <w:szCs w:val="24"/>
+          <w:lang w:val="en-US"/>
+        </w:rPr>
+      </w:pPr>
+      <w:r>
+        <w:rPr>
+          <w:rFonts w:ascii="Times New Roman" w:eastAsia="Times New Roman" w:hAnsi="Times New Roman"/>
+          <w:bCs/>
+          <w:color w:val="000000"/>
+          <w:sz w:val="24"/>
+          <w:szCs w:val="24"/>
+        </w:rPr>
+        <w:t xml:space="preserve">Интерактивная карта России (БКГ) представляет собой </w:t>
+      </w:r>
+      <w:r>
+        <w:rPr>
+          <w:rFonts w:ascii="Times New Roman" w:eastAsia="Times New Roman" w:hAnsi="Times New Roman"/>
+          <w:bCs/>
+          <w:color w:val="000000"/>
+          <w:sz w:val="24"/>
+          <w:szCs w:val="24"/>
+          <w:lang w:val="en-US"/>
+        </w:rPr>
+        <w:t>node</w:t>
+      </w:r>
+      <w:r>
+        <w:rPr>
+          <w:rFonts w:ascii="Times New Roman" w:eastAsia="Times New Roman" w:hAnsi="Times New Roman"/>
+          <w:bCs/>
+          <w:color w:val="000000"/>
+          <w:sz w:val="24"/>
+          <w:szCs w:val="24"/>
+        </w:rPr>
+        <w:t xml:space="preserve"> </w:t>
+      </w:r>
+      <w:proofErr w:type="spellStart"/>
+      <w:r>
+        <w:rPr>
+          <w:rFonts w:ascii="Times New Roman" w:eastAsia="Times New Roman" w:hAnsi="Times New Roman"/>
+          <w:bCs/>
+          <w:color w:val="000000"/>
+          <w:sz w:val="24"/>
+          <w:szCs w:val="24"/>
+          <w:lang w:val="en-US"/>
+        </w:rPr>
+        <w:t>js</w:t>
+      </w:r>
+      <w:proofErr w:type="spellEnd"/>
+      <w:r>
+        <w:rPr>
+          <w:rFonts w:ascii="Times New Roman" w:eastAsia="Times New Roman" w:hAnsi="Times New Roman"/>
+          <w:bCs/>
+          <w:color w:val="000000"/>
+          <w:sz w:val="24"/>
+          <w:szCs w:val="24"/>
+        </w:rPr>
+        <w:t xml:space="preserve"> приложение. Использующее библиотеку </w:t>
+      </w:r>
+      <w:r>
+        <w:rPr>
+          <w:rFonts w:ascii="Times New Roman" w:eastAsia="Times New Roman" w:hAnsi="Times New Roman"/>
+          <w:bCs/>
+          <w:color w:val="000000"/>
+          <w:sz w:val="24"/>
+          <w:szCs w:val="24"/>
+          <w:lang w:val="en-US"/>
+        </w:rPr>
+        <w:t>express</w:t>
+      </w:r>
+      <w:r>
+        <w:rPr>
+          <w:rFonts w:ascii="Times New Roman" w:eastAsia="Times New Roman" w:hAnsi="Times New Roman"/>
+          <w:bCs/>
+          <w:color w:val="000000"/>
+          <w:sz w:val="24"/>
+          <w:szCs w:val="24"/>
+        </w:rPr>
+        <w:t xml:space="preserve"> как основу серверной части. Необходимо создать </w:t>
+      </w:r>
+      <w:r>
+        <w:rPr>
+          <w:rFonts w:ascii="Times New Roman" w:eastAsia="Times New Roman" w:hAnsi="Times New Roman"/>
+          <w:bCs/>
+          <w:color w:val="000000"/>
+          <w:sz w:val="24"/>
+          <w:szCs w:val="24"/>
+          <w:lang w:val="en-US"/>
+        </w:rPr>
+        <w:t>Docker</w:t>
+      </w:r>
+      <w:r>
+        <w:rPr>
+          <w:rFonts w:ascii="Times New Roman" w:eastAsia="Times New Roman" w:hAnsi="Times New Roman"/>
+          <w:bCs/>
+          <w:color w:val="000000"/>
+          <w:sz w:val="24"/>
+          <w:szCs w:val="24"/>
+        </w:rPr>
+        <w:t xml:space="preserve"> контейнер. </w:t>
+      </w:r>
+    </w:p>
+    <w:p>
+      <w:pPr>
+        <w:jc w:val="center"/>
+        <w:rPr>
+          <w:rFonts w:ascii="Times New Roman" w:eastAsia="Times New Roman" w:hAnsi="Times New Roman"/>
+          <w:bCs/>
+          <w:color w:val="000000"/>
+          <w:sz w:val="24"/>
+          <w:szCs w:val="24"/>
+          <w:lang w:val="en-US"/>
+        </w:rPr>
+      </w:pPr>
+      <w:r>
+        <w:rPr>
+          <w:noProof/>
+        </w:rPr>
+        <w:drawing>
+          <wp:inline distT="0" distB="0" distL="0" distR="0" wp14:anchorId="207E5E94" wp14:editId="56DB18E6">
+            <wp:extent cx="2019300" cy="2019300"/>
+            <wp:effectExtent l="0" t="0" r="0" b="0"/>
+            <wp:docPr id="1480393876" name="Рисунок 4" descr="Изображение выглядит как шаблон, шов&#10;&#10;Контент, сгенерированный ИИ, может содержать ошибки."/>
+            <wp:cNvGraphicFramePr>
+              <a:graphicFrameLocks xmlns:a="http://schemas.openxmlformats.org/drawingml/2006/main" noChangeAspect="1"/>
+            </wp:cNvGraphicFramePr>
+            <a:graphic xmlns:a="http://schemas.openxmlformats.org/drawingml/2006/main">
+              <a:graphicData uri="http://schemas.openxmlformats.org/drawingml/2006/picture">
+                <pic:pic xmlns:pic="http://schemas.openxmlformats.org/drawingml/2006/picture">
+                  <pic:nvPicPr>
+                    <pic:cNvPr id="1480393876" name="Рисунок 4" descr="Изображение выглядит как шаблон, шов&#10;&#10;Контент, сгенерированный ИИ, может содержать ошибки."/>
+                    <pic:cNvPicPr>
+                      <a:picLocks noChangeAspect="1" noChangeArrowheads="1"/>
+                    </pic:cNvPicPr>
+                  </pic:nvPicPr>
+                  <pic:blipFill>
+                    <a:blip r:embed="rId9">
+                      <a:extLst>
+                        <a:ext uri="{28A0092B-C50C-407E-A947-70E740481C1C}">
+                          <a14:useLocalDpi xmlns:a14="http://schemas.microsoft.com/office/drawing/2010/main" val="0"/>
+                        </a:ext>
+                      </a:extLst>
+                    </a:blip>
+                    <a:srcRect/>
+                    <a:stretch>
+                      <a:fillRect/>
+                    </a:stretch>
+                  </pic:blipFill>
+                  <pic:spPr bwMode="auto">
+                    <a:xfrm>
+                      <a:off x="0" y="0"/>
+                      <a:ext cx="2019300" cy="2019300"/>
+                    </a:xfrm>
+                    <a:prstGeom prst="rect">
+                      <a:avLst/>
+                    </a:prstGeom>
+                    <a:noFill/>
+                    <a:ln>
+                      <a:noFill/>
+                    </a:ln>
+                  </pic:spPr>
+                </pic:pic>
+              </a:graphicData>
+            </a:graphic>
+          </wp:inline>
+        </w:drawing>
+      </w:r>
+    </w:p>
+    <w:p>
+      <w:pPr>
+        <w:jc w:val="center"/>
+        <w:rPr>
+          <w:rFonts w:ascii="Times New Roman" w:eastAsia="Times New Roman" w:hAnsi="Times New Roman"/>
+          <w:bCs/>
+          <w:color w:val="000000"/>
+          <w:sz w:val="24"/>
+          <w:szCs w:val="24"/>
+          <w:lang w:val="en-US"/>
+        </w:rPr>
+      </w:pPr>
+    </w:p>
+    <w:p>
+      <w:pPr>
         <w:rPr>
           <w:rFonts w:ascii="Times New Roman" w:eastAsia="Times New Roman" w:hAnsi="Times New Roman"/>
           <w:b/>
@@ -1507,8 +1498,7 @@
           <w:sz w:val="28"/>
           <w:szCs w:val="28"/>
         </w:rPr>
-        <w:t>2</w:t>
-      </w:r>
+      </w:pPr>
       <w:r>
         <w:rPr>
           <w:rFonts w:ascii="Times New Roman" w:eastAsia="Times New Roman" w:hAnsi="Times New Roman"/>
@@ -1517,28 +1507,27 @@
           <w:sz w:val="28"/>
           <w:szCs w:val="28"/>
         </w:rPr>
-        <w:t xml:space="preserve">. </w:t>
-      </w:r>
-      <w:r>
-        <w:rPr>
-          <w:rFonts w:ascii="Times New Roman" w:hAnsi="Times New Roman"/>
+        <w:t>Задание 2.</w:t>
+      </w:r>
+      <w:r>
+        <w:rPr>
+          <w:rFonts w:ascii="Times New Roman" w:eastAsia="Times New Roman" w:hAnsi="Times New Roman"/>
           <w:b/>
           <w:color w:val="000000"/>
           <w:sz w:val="28"/>
           <w:szCs w:val="28"/>
         </w:rPr>
-        <w:t xml:space="preserve">Настройка </w:t>
-      </w:r>
-      <w:r>
-        <w:rPr>
-          <w:rFonts w:ascii="Times New Roman" w:hAnsi="Times New Roman"/>
+        <w:t>2</w:t>
+      </w:r>
+      <w:r>
+        <w:rPr>
+          <w:rFonts w:ascii="Times New Roman" w:eastAsia="Times New Roman" w:hAnsi="Times New Roman"/>
           <w:b/>
           <w:color w:val="000000"/>
           <w:sz w:val="28"/>
           <w:szCs w:val="28"/>
-          <w:lang w:val="en-US"/>
-        </w:rPr>
-        <w:t>nginx</w:t>
+        </w:rPr>
+        <w:t xml:space="preserve">. </w:t>
       </w:r>
       <w:r>
         <w:rPr>
@@ -1548,7 +1537,7 @@
           <w:sz w:val="28"/>
           <w:szCs w:val="28"/>
         </w:rPr>
-        <w:t xml:space="preserve"> контейнера. Развертывания приложения вручную</w:t>
+        <w:t xml:space="preserve">Настройка </w:t>
       </w:r>
       <w:r>
         <w:rPr>
@@ -1557,25 +1546,11 @@
           <w:color w:val="000000"/>
           <w:sz w:val="28"/>
           <w:szCs w:val="28"/>
-        </w:rPr>
-        <w:t>.</w:t>
-      </w:r>
-    </w:p>
-    <w:p>
-      <w:pPr>
-        <w:rPr>
-          <w:rFonts w:ascii="Times New Roman" w:hAnsi="Times New Roman"/>
-        </w:rPr>
-      </w:pPr>
-      <w:r>
-        <w:rPr>
-          <w:rFonts w:ascii="Times New Roman" w:hAnsi="Times New Roman"/>
-        </w:rPr>
-        <w:t>Необходимо создать обратный прокси-сервер для интерактивной карты России. И развернуть приложение локально, протестировав его на корректную работу.</w:t>
-      </w:r>
-    </w:p>
-    <w:p>
-      <w:pPr>
+          <w:lang w:val="en-US"/>
+        </w:rPr>
+        <w:t>nginx</w:t>
+      </w:r>
+      <w:r>
         <w:rPr>
           <w:rFonts w:ascii="Times New Roman" w:hAnsi="Times New Roman"/>
           <w:b/>
@@ -1583,8 +1558,132 @@
           <w:sz w:val="28"/>
           <w:szCs w:val="28"/>
         </w:rPr>
-      </w:pPr>
-      <w:r>
+        <w:t xml:space="preserve"> контейнера. Развертывания приложения вручную.</w:t>
+      </w:r>
+    </w:p>
+    <w:p>
+      <w:pPr>
+        <w:rPr>
+          <w:rFonts w:ascii="Times New Roman" w:hAnsi="Times New Roman"/>
+          <w:lang w:val="en-US"/>
+        </w:rPr>
+      </w:pPr>
+      <w:r>
+        <w:rPr>
+          <w:rFonts w:ascii="Times New Roman" w:hAnsi="Times New Roman"/>
+        </w:rPr>
+        <w:t>Необходимо создать обратный прокси-сервер для интерактивной карты России. И развернуть приложение локально, протестировав его на корректную работу.</w:t>
+      </w:r>
+    </w:p>
+    <w:p>
+      <w:pPr>
+        <w:jc w:val="center"/>
+        <w:rPr>
+          <w:rFonts w:ascii="Times New Roman" w:hAnsi="Times New Roman"/>
+          <w:lang w:val="en-US"/>
+        </w:rPr>
+      </w:pPr>
+      <w:r>
+        <w:rPr>
+          <w:noProof/>
+        </w:rPr>
+        <w:drawing>
+          <wp:inline distT="0" distB="0" distL="0" distR="0" wp14:anchorId="59C5469A" wp14:editId="53398642">
+            <wp:extent cx="2019300" cy="2019300"/>
+            <wp:effectExtent l="0" t="0" r="0" b="0"/>
+            <wp:docPr id="780349757" name="Рисунок 2" descr="Изображение выглядит как шаблон, шов, пиксель&#10;&#10;Контент, сгенерированный ИИ, может содержать ошибки."/>
+            <wp:cNvGraphicFramePr>
+              <a:graphicFrameLocks xmlns:a="http://schemas.openxmlformats.org/drawingml/2006/main" noChangeAspect="1"/>
+            </wp:cNvGraphicFramePr>
+            <a:graphic xmlns:a="http://schemas.openxmlformats.org/drawingml/2006/main">
+              <a:graphicData uri="http://schemas.openxmlformats.org/drawingml/2006/picture">
+                <pic:pic xmlns:pic="http://schemas.openxmlformats.org/drawingml/2006/picture">
+                  <pic:nvPicPr>
+                    <pic:cNvPr id="780349757" name="Рисунок 2" descr="Изображение выглядит как шаблон, шов, пиксель&#10;&#10;Контент, сгенерированный ИИ, может содержать ошибки."/>
+                    <pic:cNvPicPr>
+                      <a:picLocks noChangeAspect="1" noChangeArrowheads="1"/>
+                    </pic:cNvPicPr>
+                  </pic:nvPicPr>
+                  <pic:blipFill>
+                    <a:blip r:embed="rId10">
+                      <a:extLst>
+                        <a:ext uri="{28A0092B-C50C-407E-A947-70E740481C1C}">
+                          <a14:useLocalDpi xmlns:a14="http://schemas.microsoft.com/office/drawing/2010/main" val="0"/>
+                        </a:ext>
+                      </a:extLst>
+                    </a:blip>
+                    <a:srcRect/>
+                    <a:stretch>
+                      <a:fillRect/>
+                    </a:stretch>
+                  </pic:blipFill>
+                  <pic:spPr bwMode="auto">
+                    <a:xfrm>
+                      <a:off x="0" y="0"/>
+                      <a:ext cx="2019300" cy="2019300"/>
+                    </a:xfrm>
+                    <a:prstGeom prst="rect">
+                      <a:avLst/>
+                    </a:prstGeom>
+                    <a:noFill/>
+                    <a:ln>
+                      <a:noFill/>
+                    </a:ln>
+                  </pic:spPr>
+                </pic:pic>
+              </a:graphicData>
+            </a:graphic>
+          </wp:inline>
+        </w:drawing>
+      </w:r>
+    </w:p>
+    <w:p>
+      <w:pPr>
+        <w:jc w:val="center"/>
+        <w:rPr>
+          <w:rFonts w:ascii="Times New Roman" w:hAnsi="Times New Roman"/>
+          <w:lang w:val="en-US"/>
+        </w:rPr>
+      </w:pPr>
+    </w:p>
+    <w:p>
+      <w:pPr>
+        <w:jc w:val="center"/>
+        <w:rPr>
+          <w:rFonts w:ascii="Times New Roman" w:hAnsi="Times New Roman"/>
+          <w:lang w:val="en-US"/>
+        </w:rPr>
+      </w:pPr>
+    </w:p>
+    <w:p>
+      <w:pPr>
+        <w:jc w:val="center"/>
+        <w:rPr>
+          <w:rFonts w:ascii="Times New Roman" w:hAnsi="Times New Roman"/>
+          <w:lang w:val="en-US"/>
+        </w:rPr>
+      </w:pPr>
+    </w:p>
+    <w:p>
+      <w:pPr>
+        <w:jc w:val="center"/>
+        <w:rPr>
+          <w:rFonts w:ascii="Times New Roman" w:hAnsi="Times New Roman"/>
+          <w:lang w:val="en-US"/>
+        </w:rPr>
+      </w:pPr>
+    </w:p>
+    <w:p>
+      <w:pPr>
+        <w:jc w:val="center"/>
+        <w:rPr>
+          <w:rFonts w:ascii="Times New Roman" w:hAnsi="Times New Roman"/>
+          <w:lang w:val="en-US"/>
+        </w:rPr>
+      </w:pPr>
+    </w:p>
+    <w:p>
+      <w:pPr>
         <w:rPr>
           <w:rFonts w:ascii="Times New Roman" w:hAnsi="Times New Roman"/>
           <w:b/>
@@ -1592,8 +1691,7 @@
           <w:sz w:val="28"/>
           <w:szCs w:val="28"/>
         </w:rPr>
-        <w:t xml:space="preserve">2.3 Настройка автоматического деплоя через </w:t>
-      </w:r>
+      </w:pPr>
       <w:r>
         <w:rPr>
           <w:rFonts w:ascii="Times New Roman" w:hAnsi="Times New Roman"/>
@@ -1601,10 +1699,11 @@
           <w:color w:val="000000"/>
           <w:sz w:val="28"/>
           <w:szCs w:val="28"/>
-          <w:lang w:val="en-US"/>
-        </w:rPr>
-        <w:t>Github</w:t>
-      </w:r>
+        </w:rPr>
+        <w:lastRenderedPageBreak/>
+        <w:t xml:space="preserve">2.3 Настройка автоматического деплоя через </w:t>
+      </w:r>
+      <w:proofErr w:type="spellStart"/>
       <w:r>
         <w:rPr>
           <w:rFonts w:ascii="Times New Roman" w:hAnsi="Times New Roman"/>
@@ -1612,9 +1711,11 @@
           <w:color w:val="000000"/>
           <w:sz w:val="28"/>
           <w:szCs w:val="28"/>
-        </w:rPr>
-        <w:t xml:space="preserve"> </w:t>
-      </w:r>
+          <w:lang w:val="en-US"/>
+        </w:rPr>
+        <w:t>Github</w:t>
+      </w:r>
+      <w:proofErr w:type="spellEnd"/>
       <w:r>
         <w:rPr>
           <w:rFonts w:ascii="Times New Roman" w:hAnsi="Times New Roman"/>
@@ -1622,9 +1723,8 @@
           <w:color w:val="000000"/>
           <w:sz w:val="28"/>
           <w:szCs w:val="28"/>
-          <w:lang w:val="en-US"/>
-        </w:rPr>
-        <w:t>Actions</w:t>
+        </w:rPr>
+        <w:t xml:space="preserve"> </w:t>
       </w:r>
       <w:r>
         <w:rPr>
@@ -1633,6 +1733,17 @@
           <w:color w:val="000000"/>
           <w:sz w:val="28"/>
           <w:szCs w:val="28"/>
+          <w:lang w:val="en-US"/>
+        </w:rPr>
+        <w:t>Actions</w:t>
+      </w:r>
+      <w:r>
+        <w:rPr>
+          <w:rFonts w:ascii="Times New Roman" w:hAnsi="Times New Roman"/>
+          <w:b/>
+          <w:color w:val="000000"/>
+          <w:sz w:val="28"/>
+          <w:szCs w:val="28"/>
         </w:rPr>
         <w:t>.</w:t>
       </w:r>
@@ -1642,8 +1753,10 @@
         <w:rPr>
           <w:rFonts w:ascii="Times New Roman" w:hAnsi="Times New Roman"/>
           <w:bCs/>
-          <w:sz w:val="24"/>
-          <w:szCs w:val="24"/>
+          <w:color w:val="000000"/>
+          <w:sz w:val="24"/>
+          <w:szCs w:val="24"/>
+          <w:lang w:val="en-US"/>
         </w:rPr>
       </w:pPr>
       <w:r>
@@ -1666,6 +1779,7 @@
         </w:rPr>
         <w:t xml:space="preserve">имо настроить автоматическую сборку и деплой приложения на удаленный сервер. Для выполнения этой задачи был выбран сервис </w:t>
       </w:r>
+      <w:proofErr w:type="spellStart"/>
       <w:r>
         <w:rPr>
           <w:rFonts w:ascii="Times New Roman" w:hAnsi="Times New Roman"/>
@@ -1677,6 +1791,7 @@
         </w:rPr>
         <w:t>Github</w:t>
       </w:r>
+      <w:proofErr w:type="spellEnd"/>
       <w:r>
         <w:rPr>
           <w:rFonts w:ascii="Times New Roman" w:hAnsi="Times New Roman"/>
@@ -1708,6 +1823,227 @@
         </w:rPr>
         <w:t>.</w:t>
       </w:r>
+    </w:p>
+    <w:p>
+      <w:pPr>
+        <w:jc w:val="center"/>
+        <w:rPr>
+          <w:rFonts w:ascii="Times New Roman" w:hAnsi="Times New Roman"/>
+          <w:bCs/>
+          <w:sz w:val="24"/>
+          <w:szCs w:val="24"/>
+          <w:lang w:val="en-US"/>
+        </w:rPr>
+      </w:pPr>
+      <w:r>
+        <w:rPr>
+          <w:noProof/>
+        </w:rPr>
+        <w:drawing>
+          <wp:inline distT="0" distB="0" distL="0" distR="0" wp14:anchorId="021CC91C" wp14:editId="73D0DE91">
+            <wp:extent cx="2324100" cy="2324100"/>
+            <wp:effectExtent l="0" t="0" r="0" b="0"/>
+            <wp:docPr id="2138207630" name="Рисунок 3" descr="Изображение выглядит как шаблон, шов, монохромный&#10;&#10;Контент, сгенерированный ИИ, может содержать ошибки."/>
+            <wp:cNvGraphicFramePr>
+              <a:graphicFrameLocks xmlns:a="http://schemas.openxmlformats.org/drawingml/2006/main" noChangeAspect="1"/>
+            </wp:cNvGraphicFramePr>
+            <a:graphic xmlns:a="http://schemas.openxmlformats.org/drawingml/2006/main">
+              <a:graphicData uri="http://schemas.openxmlformats.org/drawingml/2006/picture">
+                <pic:pic xmlns:pic="http://schemas.openxmlformats.org/drawingml/2006/picture">
+                  <pic:nvPicPr>
+                    <pic:cNvPr id="2138207630" name="Рисунок 3" descr="Изображение выглядит как шаблон, шов, монохромный&#10;&#10;Контент, сгенерированный ИИ, может содержать ошибки."/>
+                    <pic:cNvPicPr>
+                      <a:picLocks noChangeAspect="1" noChangeArrowheads="1"/>
+                    </pic:cNvPicPr>
+                  </pic:nvPicPr>
+                  <pic:blipFill>
+                    <a:blip r:embed="rId11">
+                      <a:extLst>
+                        <a:ext uri="{28A0092B-C50C-407E-A947-70E740481C1C}">
+                          <a14:useLocalDpi xmlns:a14="http://schemas.microsoft.com/office/drawing/2010/main" val="0"/>
+                        </a:ext>
+                      </a:extLst>
+                    </a:blip>
+                    <a:srcRect/>
+                    <a:stretch>
+                      <a:fillRect/>
+                    </a:stretch>
+                  </pic:blipFill>
+                  <pic:spPr bwMode="auto">
+                    <a:xfrm>
+                      <a:off x="0" y="0"/>
+                      <a:ext cx="2324100" cy="2324100"/>
+                    </a:xfrm>
+                    <a:prstGeom prst="rect">
+                      <a:avLst/>
+                    </a:prstGeom>
+                    <a:noFill/>
+                    <a:ln>
+                      <a:noFill/>
+                    </a:ln>
+                  </pic:spPr>
+                </pic:pic>
+              </a:graphicData>
+            </a:graphic>
+          </wp:inline>
+        </w:drawing>
+      </w:r>
+    </w:p>
+    <w:p>
+      <w:pPr>
+        <w:jc w:val="center"/>
+        <w:rPr>
+          <w:rFonts w:ascii="Times New Roman" w:hAnsi="Times New Roman"/>
+          <w:bCs/>
+          <w:sz w:val="24"/>
+          <w:szCs w:val="24"/>
+          <w:lang w:val="en-US"/>
+        </w:rPr>
+      </w:pPr>
+    </w:p>
+    <w:p>
+      <w:pPr>
+        <w:jc w:val="center"/>
+        <w:rPr>
+          <w:rFonts w:ascii="Times New Roman" w:hAnsi="Times New Roman"/>
+          <w:bCs/>
+          <w:sz w:val="24"/>
+          <w:szCs w:val="24"/>
+          <w:lang w:val="en-US"/>
+        </w:rPr>
+      </w:pPr>
+    </w:p>
+    <w:p>
+      <w:pPr>
+        <w:jc w:val="center"/>
+        <w:rPr>
+          <w:rFonts w:ascii="Times New Roman" w:hAnsi="Times New Roman"/>
+          <w:bCs/>
+          <w:sz w:val="24"/>
+          <w:szCs w:val="24"/>
+          <w:lang w:val="en-US"/>
+        </w:rPr>
+      </w:pPr>
+    </w:p>
+    <w:p>
+      <w:pPr>
+        <w:jc w:val="center"/>
+        <w:rPr>
+          <w:rFonts w:ascii="Times New Roman" w:hAnsi="Times New Roman"/>
+          <w:bCs/>
+          <w:sz w:val="24"/>
+          <w:szCs w:val="24"/>
+          <w:lang w:val="en-US"/>
+        </w:rPr>
+      </w:pPr>
+    </w:p>
+    <w:p>
+      <w:pPr>
+        <w:jc w:val="center"/>
+        <w:rPr>
+          <w:rFonts w:ascii="Times New Roman" w:hAnsi="Times New Roman"/>
+          <w:bCs/>
+          <w:sz w:val="24"/>
+          <w:szCs w:val="24"/>
+          <w:lang w:val="en-US"/>
+        </w:rPr>
+      </w:pPr>
+    </w:p>
+    <w:p>
+      <w:pPr>
+        <w:jc w:val="center"/>
+        <w:rPr>
+          <w:rFonts w:ascii="Times New Roman" w:hAnsi="Times New Roman"/>
+          <w:bCs/>
+          <w:sz w:val="24"/>
+          <w:szCs w:val="24"/>
+          <w:lang w:val="en-US"/>
+        </w:rPr>
+      </w:pPr>
+    </w:p>
+    <w:p>
+      <w:pPr>
+        <w:jc w:val="center"/>
+        <w:rPr>
+          <w:rFonts w:ascii="Times New Roman" w:hAnsi="Times New Roman"/>
+          <w:bCs/>
+          <w:sz w:val="24"/>
+          <w:szCs w:val="24"/>
+          <w:lang w:val="en-US"/>
+        </w:rPr>
+      </w:pPr>
+    </w:p>
+    <w:p>
+      <w:pPr>
+        <w:jc w:val="center"/>
+        <w:rPr>
+          <w:rFonts w:ascii="Times New Roman" w:hAnsi="Times New Roman"/>
+          <w:bCs/>
+          <w:sz w:val="24"/>
+          <w:szCs w:val="24"/>
+          <w:lang w:val="en-US"/>
+        </w:rPr>
+      </w:pPr>
+    </w:p>
+    <w:p>
+      <w:pPr>
+        <w:jc w:val="center"/>
+        <w:rPr>
+          <w:rFonts w:ascii="Times New Roman" w:hAnsi="Times New Roman"/>
+          <w:bCs/>
+          <w:sz w:val="24"/>
+          <w:szCs w:val="24"/>
+          <w:lang w:val="en-US"/>
+        </w:rPr>
+      </w:pPr>
+    </w:p>
+    <w:p>
+      <w:pPr>
+        <w:jc w:val="center"/>
+        <w:rPr>
+          <w:rFonts w:ascii="Times New Roman" w:hAnsi="Times New Roman"/>
+          <w:bCs/>
+          <w:sz w:val="24"/>
+          <w:szCs w:val="24"/>
+          <w:lang w:val="en-US"/>
+        </w:rPr>
+      </w:pPr>
+    </w:p>
+    <w:p>
+      <w:pPr>
+        <w:jc w:val="center"/>
+        <w:rPr>
+          <w:rFonts w:ascii="Times New Roman" w:hAnsi="Times New Roman"/>
+          <w:bCs/>
+          <w:sz w:val="24"/>
+          <w:szCs w:val="24"/>
+          <w:lang w:val="en-US"/>
+        </w:rPr>
+      </w:pPr>
+    </w:p>
+    <w:p>
+      <w:pPr>
+        <w:jc w:val="center"/>
+        <w:rPr>
+          <w:rFonts w:ascii="Times New Roman" w:hAnsi="Times New Roman"/>
+          <w:bCs/>
+          <w:sz w:val="24"/>
+          <w:szCs w:val="24"/>
+          <w:lang w:val="en-US"/>
+        </w:rPr>
+      </w:pPr>
+    </w:p>
+    <w:p>
+      <w:pPr>
+        <w:jc w:val="center"/>
+        <w:rPr>
+          <w:rFonts w:ascii="Times New Roman" w:hAnsi="Times New Roman"/>
+          <w:bCs/>
+          <w:sz w:val="24"/>
+          <w:szCs w:val="24"/>
+          <w:lang w:val="en-US"/>
+        </w:rPr>
+      </w:pPr>
     </w:p>
     <w:p>
       <w:pPr>
@@ -2808,7 +3144,6 @@
   <w:style w:type="character" w:default="1" w:styleId="a0">
     <w:name w:val="Default Paragraph Font"/>
     <w:uiPriority w:val="1"/>
-    <w:semiHidden/>
     <w:unhideWhenUsed/>
   </w:style>
   <w:style w:type="table" w:default="1" w:styleId="a1">

</xml_diff>